<commit_message>
adding more regression info
</commit_message>
<xml_diff>
--- a/03_logistic_regression/quiz/Quiz_3.1.docx
+++ b/03_logistic_regression/quiz/Quiz_3.1.docx
@@ -792,7 +792,6 @@
         <w:ind w:left="2160" w:hanging="2160"/>
       </w:pPr>
       <w:r>
-        <w:lastRenderedPageBreak/>
         <w:t xml:space="preserve"> </w:t>
       </w:r>
     </w:p>
@@ -822,7 +821,11 @@
         <w:t xml:space="preserve">protocol used </w:t>
       </w:r>
       <w:r>
-        <w:t>to prevent the all-too-common problem of over-fitting the training data. According to common nomenclature (and Professor Prasad’s notes), circle the term on the left that matches the definition on the right.</w:t>
+        <w:t xml:space="preserve">to prevent the all-too-common problem of over-fitting the training data. According to common </w:t>
+      </w:r>
+      <w:r>
+        <w:lastRenderedPageBreak/>
+        <w:t>nomenclature (and Professor Prasad’s notes), circle the term on the left that matches the definition on the right.</w:t>
       </w:r>
     </w:p>
     <w:p>
@@ -963,8 +966,6 @@
       <w:r>
         <w:t xml:space="preserve">mation in the figure? </w:t>
       </w:r>
-      <w:bookmarkStart w:id="0" w:name="_GoBack"/>
-      <w:bookmarkEnd w:id="0"/>
     </w:p>
     <w:p>
       <w:r>
@@ -1019,7 +1020,12 @@
       </w:r>
     </w:p>
     <w:sectPr>
-      <w:headerReference w:type="default" r:id="rId9"/>
+      <w:headerReference w:type="even" r:id="rId9"/>
+      <w:headerReference w:type="default" r:id="rId10"/>
+      <w:footerReference w:type="even" r:id="rId11"/>
+      <w:footerReference w:type="default" r:id="rId12"/>
+      <w:headerReference w:type="first" r:id="rId13"/>
+      <w:footerReference w:type="first" r:id="rId14"/>
       <w:pgSz w:w="12240" w:h="15840"/>
       <w:pgMar w:top="1440" w:right="1440" w:bottom="1440" w:left="1440" w:header="720" w:footer="720" w:gutter="0"/>
       <w:cols w:space="720"/>
@@ -1054,6 +1060,36 @@
 </w:endnotes>
 </file>
 
+<file path=word/footer1.xml><?xml version="1.0" encoding="utf-8"?>
+<w:ftr xmlns:wpc="http://schemas.microsoft.com/office/word/2010/wordprocessingCanvas" xmlns:mc="http://schemas.openxmlformats.org/markup-compatibility/2006" xmlns:o="urn:schemas-microsoft-com:office:office" xmlns:r="http://schemas.openxmlformats.org/officeDocument/2006/relationships" xmlns:m="http://schemas.openxmlformats.org/officeDocument/2006/math" xmlns:v="urn:schemas-microsoft-com:vml" xmlns:wp14="http://schemas.microsoft.com/office/word/2010/wordprocessingDrawing" xmlns:wp="http://schemas.openxmlformats.org/drawingml/2006/wordprocessingDrawing" xmlns:w10="urn:schemas-microsoft-com:office:word" xmlns:w="http://schemas.openxmlformats.org/wordprocessingml/2006/main" xmlns:w14="http://schemas.microsoft.com/office/word/2010/wordml" xmlns:w15="http://schemas.microsoft.com/office/word/2012/wordml" xmlns:wpg="http://schemas.microsoft.com/office/word/2010/wordprocessingGroup" xmlns:wpi="http://schemas.microsoft.com/office/word/2010/wordprocessingInk" xmlns:wne="http://schemas.microsoft.com/office/word/2006/wordml" xmlns:wps="http://schemas.microsoft.com/office/word/2010/wordprocessingShape" mc:Ignorable="w14 w15 wp14">
+  <w:p>
+    <w:pPr>
+      <w:pStyle w:val="Footer"/>
+    </w:pPr>
+  </w:p>
+</w:ftr>
+</file>
+
+<file path=word/footer2.xml><?xml version="1.0" encoding="utf-8"?>
+<w:ftr xmlns:wpc="http://schemas.microsoft.com/office/word/2010/wordprocessingCanvas" xmlns:mc="http://schemas.openxmlformats.org/markup-compatibility/2006" xmlns:o="urn:schemas-microsoft-com:office:office" xmlns:r="http://schemas.openxmlformats.org/officeDocument/2006/relationships" xmlns:m="http://schemas.openxmlformats.org/officeDocument/2006/math" xmlns:v="urn:schemas-microsoft-com:vml" xmlns:wp14="http://schemas.microsoft.com/office/word/2010/wordprocessingDrawing" xmlns:wp="http://schemas.openxmlformats.org/drawingml/2006/wordprocessingDrawing" xmlns:w10="urn:schemas-microsoft-com:office:word" xmlns:w="http://schemas.openxmlformats.org/wordprocessingml/2006/main" xmlns:w14="http://schemas.microsoft.com/office/word/2010/wordml" xmlns:w15="http://schemas.microsoft.com/office/word/2012/wordml" xmlns:wpg="http://schemas.microsoft.com/office/word/2010/wordprocessingGroup" xmlns:wpi="http://schemas.microsoft.com/office/word/2010/wordprocessingInk" xmlns:wne="http://schemas.microsoft.com/office/word/2006/wordml" xmlns:wps="http://schemas.microsoft.com/office/word/2010/wordprocessingShape" mc:Ignorable="w14 w15 wp14">
+  <w:p>
+    <w:pPr>
+      <w:pStyle w:val="Footer"/>
+    </w:pPr>
+  </w:p>
+</w:ftr>
+</file>
+
+<file path=word/footer3.xml><?xml version="1.0" encoding="utf-8"?>
+<w:ftr xmlns:wpc="http://schemas.microsoft.com/office/word/2010/wordprocessingCanvas" xmlns:mc="http://schemas.openxmlformats.org/markup-compatibility/2006" xmlns:o="urn:schemas-microsoft-com:office:office" xmlns:r="http://schemas.openxmlformats.org/officeDocument/2006/relationships" xmlns:m="http://schemas.openxmlformats.org/officeDocument/2006/math" xmlns:v="urn:schemas-microsoft-com:vml" xmlns:wp14="http://schemas.microsoft.com/office/word/2010/wordprocessingDrawing" xmlns:wp="http://schemas.openxmlformats.org/drawingml/2006/wordprocessingDrawing" xmlns:w10="urn:schemas-microsoft-com:office:word" xmlns:w="http://schemas.openxmlformats.org/wordprocessingml/2006/main" xmlns:w14="http://schemas.microsoft.com/office/word/2010/wordml" xmlns:w15="http://schemas.microsoft.com/office/word/2012/wordml" xmlns:wpg="http://schemas.microsoft.com/office/word/2010/wordprocessingGroup" xmlns:wpi="http://schemas.microsoft.com/office/word/2010/wordprocessingInk" xmlns:wne="http://schemas.microsoft.com/office/word/2006/wordml" xmlns:wps="http://schemas.microsoft.com/office/word/2010/wordprocessingShape" mc:Ignorable="w14 w15 wp14">
+  <w:p>
+    <w:pPr>
+      <w:pStyle w:val="Footer"/>
+    </w:pPr>
+  </w:p>
+</w:ftr>
+</file>
+
 <file path=word/footnotes.xml><?xml version="1.0" encoding="utf-8"?>
 <w:footnotes xmlns:wpc="http://schemas.microsoft.com/office/word/2010/wordprocessingCanvas" xmlns:mc="http://schemas.openxmlformats.org/markup-compatibility/2006" xmlns:o="urn:schemas-microsoft-com:office:office" xmlns:r="http://schemas.openxmlformats.org/officeDocument/2006/relationships" xmlns:m="http://schemas.openxmlformats.org/officeDocument/2006/math" xmlns:v="urn:schemas-microsoft-com:vml" xmlns:wp14="http://schemas.microsoft.com/office/word/2010/wordprocessingDrawing" xmlns:wp="http://schemas.openxmlformats.org/drawingml/2006/wordprocessingDrawing" xmlns:w10="urn:schemas-microsoft-com:office:word" xmlns:w="http://schemas.openxmlformats.org/wordprocessingml/2006/main" xmlns:w14="http://schemas.microsoft.com/office/word/2010/wordml" xmlns:w15="http://schemas.microsoft.com/office/word/2012/wordml" xmlns:wpg="http://schemas.microsoft.com/office/word/2010/wordprocessingGroup" xmlns:wpi="http://schemas.microsoft.com/office/word/2010/wordprocessingInk" xmlns:wne="http://schemas.microsoft.com/office/word/2006/wordml" xmlns:wps="http://schemas.microsoft.com/office/word/2010/wordprocessingShape" mc:Ignorable="w14 w15 wp14">
   <w:footnote w:type="separator" w:id="-1">
@@ -1085,41 +1121,30 @@
     <w:pPr>
       <w:pStyle w:val="Header"/>
     </w:pPr>
-    <w:r>
-      <w:t>DNSC 6279 – Quiz 4</w:t>
-    </w:r>
   </w:p>
-  <w:p>
-    <w:pPr>
-      <w:pStyle w:val="Header"/>
-    </w:pPr>
-  </w:p>
+</w:hdr>
+</file>
+
+<file path=word/header2.xml><?xml version="1.0" encoding="utf-8"?>
+<w:hdr xmlns:wpc="http://schemas.microsoft.com/office/word/2010/wordprocessingCanvas" xmlns:mc="http://schemas.openxmlformats.org/markup-compatibility/2006" xmlns:o="urn:schemas-microsoft-com:office:office" xmlns:r="http://schemas.openxmlformats.org/officeDocument/2006/relationships" xmlns:m="http://schemas.openxmlformats.org/officeDocument/2006/math" xmlns:v="urn:schemas-microsoft-com:vml" xmlns:wp14="http://schemas.microsoft.com/office/word/2010/wordprocessingDrawing" xmlns:wp="http://schemas.openxmlformats.org/drawingml/2006/wordprocessingDrawing" xmlns:w10="urn:schemas-microsoft-com:office:word" xmlns:w="http://schemas.openxmlformats.org/wordprocessingml/2006/main" xmlns:w14="http://schemas.microsoft.com/office/word/2010/wordml" xmlns:w15="http://schemas.microsoft.com/office/word/2012/wordml" xmlns:wpg="http://schemas.microsoft.com/office/word/2010/wordprocessingGroup" xmlns:wpi="http://schemas.microsoft.com/office/word/2010/wordprocessingInk" xmlns:wne="http://schemas.microsoft.com/office/word/2006/wordml" xmlns:wps="http://schemas.microsoft.com/office/word/2010/wordprocessingShape" mc:Ignorable="w14 w15 wp14">
   <w:p>
     <w:pPr>
       <w:pStyle w:val="Header"/>
     </w:pPr>
     <w:r>
-      <w:t>Name:</w:t>
+      <w:t xml:space="preserve">Quiz </w:t>
     </w:r>
+    <w:r>
+      <w:t>3.1</w:t>
+    </w:r>
+    <w:bookmarkStart w:id="0" w:name="_GoBack"/>
+    <w:bookmarkEnd w:id="0"/>
   </w:p>
-  <w:p>
-    <w:pPr>
-      <w:pStyle w:val="Header"/>
-    </w:pPr>
-  </w:p>
-  <w:p>
-    <w:pPr>
-      <w:pStyle w:val="Header"/>
-    </w:pPr>
-    <w:proofErr w:type="spellStart"/>
-    <w:r>
-      <w:t>NetId</w:t>
-    </w:r>
-    <w:proofErr w:type="spellEnd"/>
-    <w:r>
-      <w:t xml:space="preserve">/Email: </w:t>
-    </w:r>
-  </w:p>
+</w:hdr>
+</file>
+
+<file path=word/header3.xml><?xml version="1.0" encoding="utf-8"?>
+<w:hdr xmlns:wpc="http://schemas.microsoft.com/office/word/2010/wordprocessingCanvas" xmlns:mc="http://schemas.openxmlformats.org/markup-compatibility/2006" xmlns:o="urn:schemas-microsoft-com:office:office" xmlns:r="http://schemas.openxmlformats.org/officeDocument/2006/relationships" xmlns:m="http://schemas.openxmlformats.org/officeDocument/2006/math" xmlns:v="urn:schemas-microsoft-com:vml" xmlns:wp14="http://schemas.microsoft.com/office/word/2010/wordprocessingDrawing" xmlns:wp="http://schemas.openxmlformats.org/drawingml/2006/wordprocessingDrawing" xmlns:w10="urn:schemas-microsoft-com:office:word" xmlns:w="http://schemas.openxmlformats.org/wordprocessingml/2006/main" xmlns:w14="http://schemas.microsoft.com/office/word/2010/wordml" xmlns:w15="http://schemas.microsoft.com/office/word/2012/wordml" xmlns:wpg="http://schemas.microsoft.com/office/word/2010/wordprocessingGroup" xmlns:wpi="http://schemas.microsoft.com/office/word/2010/wordprocessingInk" xmlns:wne="http://schemas.microsoft.com/office/word/2006/wordml" xmlns:wps="http://schemas.microsoft.com/office/word/2010/wordprocessingShape" mc:Ignorable="w14 w15 wp14">
   <w:p>
     <w:pPr>
       <w:pStyle w:val="Header"/>

</xml_diff>